<commit_message>
inserting proposal into paper
</commit_message>
<xml_diff>
--- a/HH_Lab_abecker_elee.docx
+++ b/HH_Lab_abecker_elee.docx
@@ -26,7 +26,15 @@
         <w:framePr w:wrap="notBeside"/>
       </w:pPr>
       <w:r>
-        <w:t>Template for Preparation of Papers for IEEE Sponsored Conferences &amp; Symposia*</w:t>
+        <w:t xml:space="preserve">Changing Internal Ion Concentrations Effect on Speed of Action Potential </w:t>
+      </w:r>
+      <w:r>
+        <w:t>Propagation</w:t>
+      </w:r>
+      <w:bookmarkStart w:id="0" w:name="_GoBack"/>
+      <w:bookmarkEnd w:id="0"/>
+      <w:r>
+        <w:t xml:space="preserve"> using HH model in Neuron</w:t>
       </w:r>
     </w:p>
     <w:p>
@@ -70,6 +78,10 @@
       <w:pPr>
         <w:pStyle w:val="Heading1"/>
         <w:spacing w:before="120" w:after="120"/>
+        <w:rPr>
+          <w:sz w:val="16"/>
+          <w:szCs w:val="16"/>
+        </w:rPr>
       </w:pPr>
       <w:r>
         <w:t>I</w:t>
@@ -84,26 +96,42 @@
     </w:p>
     <w:p>
       <w:pPr>
-        <w:pStyle w:val="BodyText"/>
-      </w:pPr>
-      <w:r>
-        <w:t xml:space="preserve">This template, </w:t>
-      </w:r>
-      <w:r>
-        <w:t>modified</w:t>
-      </w:r>
-      <w:r>
-        <w:t xml:space="preserve"> in MS Word 200</w:t>
-      </w:r>
-      <w:r>
-        <w:t>3</w:t>
-      </w:r>
-      <w:r>
-        <w:t xml:space="preserve"> and saved as “Word 97-2003 &amp; 6.0/95 – RTF” for the PC, provides authors with most of the formatting specifications needed for preparing electronic versions of their papers. All standard paper components have been specified for three reasons: (1) ease of use when formatting individual papers, (2) automatic compliance to electronic requirements that facilitate the concurrent or later production of electronic products, and (3) conformity of style throughout a conference proceedings. Margins, column widths, line spacing, and type styles are built-in; examples of the type styles are provided throughout this document and are identified in italic type, within parentheses, following the example. Some components, such as multi-leveled equations, graphics, and tables are not prescribed, although the various table text styles are provided. The formatter will need to create these components, incorporating the applicable criteria that follow.</w:t>
+        <w:ind w:firstLine="202"/>
+      </w:pPr>
+      <w:r>
+        <w:t>The Hodgkin Huxley model is a set of equations that describes the behavior of action potentials in neurons. Physiologically, this translates to the set of conditions under which ion channels are likely to open or close, and the dynamics of the gate states. Abstracting the ion channels into a parallel RC circuit with capacitance associated with the membrane itself, variable conductance that is dependent on time and membrane potential, and the Nernst equilibrium potentials of primarily sodium and potassium ions. The standard sodium intracellular and extracellular concentrations are 12mEq/L and 140mEq/L, respectively</w:t>
+      </w:r>
+      <w:r>
+        <w:rPr>
+          <w:vertAlign w:val="superscript"/>
+        </w:rPr>
+        <w:t>1</w:t>
+      </w:r>
+      <w:r>
+        <w:t>.</w:t>
       </w:r>
     </w:p>
     <w:p>
       <w:pPr>
+        <w:ind w:firstLine="202"/>
+      </w:pPr>
+    </w:p>
+    <w:p>
+      <w:pPr>
+        <w:ind w:firstLine="202"/>
+      </w:pPr>
+      <w:r>
+        <w:t>The required voltage to stimulate an action potential produced by the Hodgkin-Huxley model will be decreased as the ratio of sodium concentration outside the cell to inside the cell increases.</w:t>
+      </w:r>
+      <w:r>
+        <w:t xml:space="preserve"> </w:t>
+      </w:r>
+      <w:r>
+        <w:t xml:space="preserve">By modifying the intra and extracellular concentrations of sodium or potassium ions, we can change the Nernst equilibrium potentials and thus the resting membrane potential of the cell. This, in turn, may affect the kinetics of ion channels opening and closing, thus potentially affecting both the time constants associated with the action potential and the probabilities at which the m, n, and h gates open and close, since they are influenced by the membrane potential. We expect that increasing the intracellular sodium concentration with respect to the extracellular sodium concentration will increase the stimulation voltage necessary to create an action potential, since membrane voltage will decrease as the sodium equilibrium potential decreases. </w:t>
+      </w:r>
+    </w:p>
+    <w:p>
+      <w:pPr>
         <w:pStyle w:val="Heading1"/>
         <w:spacing w:before="120" w:after="120"/>
       </w:pPr>
@@ -113,102 +141,37 @@
     </w:p>
     <w:p>
       <w:pPr>
-        <w:pStyle w:val="Heading2"/>
-        <w:keepLines/>
-        <w:numPr>
-          <w:ilvl w:val="1"/>
-          <w:numId w:val="0"/>
-        </w:numPr>
-        <w:tabs>
-          <w:tab w:val="num" w:pos="360"/>
-        </w:tabs>
-        <w:autoSpaceDE/>
-        <w:autoSpaceDN/>
-        <w:ind w:left="288" w:hanging="288"/>
-      </w:pPr>
-      <w:r>
-        <w:t>A.</w:t>
-      </w:r>
-      <w:r>
-        <w:tab/>
-        <w:t>Selecting a Template (Heading 2)</w:t>
+        <w:ind w:firstLine="202"/>
+      </w:pPr>
+      <w:r>
+        <w:rPr>
+          <w:color w:val="000000"/>
+        </w:rPr>
+        <w:t>We will perform simulations using NEURON to vary the intracellular sodium concentration of an electrically small cell. The intracellular sodium will be measured between 6mEq/L and 24mEq/L in increments of 2mEq/L. The extracellular concentration will stay constant at 140mEq/L. We will stimulate between -70mV and 30mV in increments of 10mV. This will be used to determine the minimum voltage required to yield an action potential (threshold voltage). An action potential is defined as when the stimulus yields a non-graded potential. To isolate the effect of changing the Nernst equilibrium potential we will first look at the change in the Na conductance, then the dynamics of the m, n, and h gates. Ultimately, we will compare the currents over time for the different setups stimulated at threshold voltages. We will show plots of m, n, and h gates to show the full effect.</w:t>
       </w:r>
     </w:p>
     <w:p>
       <w:pPr>
-        <w:pStyle w:val="BodyText"/>
-      </w:pPr>
-      <w:r>
-        <w:t>First, confirm that you have the correct template for your paper size. This template has been tailored for outp</w:t>
-      </w:r>
-      <w:r>
-        <w:t>ut on the US-letter paper size. Please do not use it for A4 paper since the margin requirements for A4 papers may be different from Letter paper size.</w:t>
-      </w:r>
+        <w:ind w:left="202"/>
+      </w:pPr>
     </w:p>
     <w:p>
       <w:pPr>
-        <w:pStyle w:val="Heading2"/>
-        <w:keepLines/>
-        <w:numPr>
-          <w:ilvl w:val="1"/>
-          <w:numId w:val="0"/>
-        </w:numPr>
-        <w:tabs>
-          <w:tab w:val="num" w:pos="360"/>
-        </w:tabs>
-        <w:autoSpaceDE/>
-        <w:autoSpaceDN/>
-        <w:ind w:left="288" w:hanging="288"/>
-      </w:pPr>
-      <w:r>
-        <w:t>B.</w:t>
-      </w:r>
-      <w:r>
-        <w:tab/>
-      </w:r>
-      <w:r>
-        <w:t>Maintaining the Integrity of the Specifications</w:t>
+        <w:pStyle w:val="Heading1"/>
+        <w:spacing w:before="120" w:after="120"/>
+      </w:pPr>
+      <w:r>
+        <w:t>Results</w:t>
       </w:r>
     </w:p>
     <w:p>
       <w:pPr>
         <w:pStyle w:val="BodyText"/>
       </w:pPr>
-      <w:r>
-        <w:t>The template is used to format your paper and style the text. All margins, column widths, line spaces, and text fonts are prescribed; please do not alter them. You may note peculiarities. For example, the head margin in this template measures proportionately more than is customary. This measurement and others are deliberate, using specifications that anticipate your paper as one part of the entire proceedings, and not as an independent document. Please do not revise any of the current designations.</w:t>
-      </w:r>
-    </w:p>
-    <w:p>
-      <w:pPr>
-        <w:pStyle w:val="Heading1"/>
-        <w:spacing w:before="120" w:after="120"/>
-      </w:pPr>
-      <w:r>
-        <w:t>Results</w:t>
-      </w:r>
-    </w:p>
-    <w:p>
-      <w:pPr>
-        <w:pStyle w:val="BodyText"/>
-      </w:pPr>
-      <w:r>
-        <w:t>Before you begin to format your paper, first write and save the content as a separate text file. Keep your text and graphic files separate until after the text has been formatted and styled. Do not use hard tabs, and limit use of hard returns to only one return at the end of a paragraph. Do not add any kind of pagination anywhere in the paper. Do not number text heads-the template will do that for you.</w:t>
-      </w:r>
-    </w:p>
-    <w:p>
-      <w:pPr>
-        <w:pStyle w:val="Heading1"/>
-        <w:spacing w:before="120" w:after="120"/>
-      </w:pPr>
-      <w:r>
-        <w:t>Discussion</w:t>
-      </w:r>
-    </w:p>
-    <w:p>
       <w:proofErr w:type="spellStart"/>
       <w:proofErr w:type="gramStart"/>
       <w:r>
-        <w:t>dsdf</w:t>
+        <w:t>hjbbjh</w:t>
       </w:r>
       <w:proofErr w:type="spellEnd"/>
       <w:proofErr w:type="gramEnd"/>
@@ -216,19 +179,38 @@
     <w:p>
       <w:pPr>
         <w:pStyle w:val="Heading1"/>
-      </w:pPr>
-      <w:bookmarkStart w:id="0" w:name="_GoBack"/>
-      <w:bookmarkEnd w:id="0"/>
-      <w:r>
-        <w:t>Conclusion</w:t>
+        <w:spacing w:before="120" w:after="120"/>
+      </w:pPr>
+      <w:r>
+        <w:t>Discussion</w:t>
       </w:r>
     </w:p>
     <w:p>
       <w:pPr>
+        <w:ind w:firstLine="202"/>
+      </w:pPr>
+      <w:proofErr w:type="spellStart"/>
+      <w:proofErr w:type="gramStart"/>
+      <w:r>
+        <w:t>dsdf</w:t>
+      </w:r>
+      <w:proofErr w:type="spellEnd"/>
+      <w:proofErr w:type="gramEnd"/>
+    </w:p>
+    <w:p>
+      <w:pPr>
+        <w:pStyle w:val="Heading1"/>
+      </w:pPr>
+      <w:r>
+        <w:t>Conclusion</w:t>
+      </w:r>
+    </w:p>
+    <w:p>
+      <w:pPr>
         <w:pStyle w:val="Text"/>
       </w:pPr>
       <w:r>
-        <w:t>These data suggest that a simple superposition of the branches is not present in our measurements. Further studies may include more samples and a more accurate measurement between the A and B branches to gauge the relative sizes of the branches. These may be a result of superposition but the weights may be uneven. Further experimentation should investigate the proportion of the signal, which comes from the various branches and their contributions to the combined signal.</w:t>
+        <w:t>Conclusion stuff</w:t>
       </w:r>
     </w:p>
     <w:p>
@@ -281,7 +263,22 @@
         </w:numPr>
       </w:pPr>
       <w:r>
-        <w:t>T.F. Weiss, Cellular Biophysics Volume 2: Electrical Properties, MIT Press: Cambridge, MA, 1996.</w:t>
+        <w:t>Water and Sodium Balance - Endocri</w:t>
+      </w:r>
+      <w:r>
+        <w:t>ne and Metabolic Disorders</w:t>
+      </w:r>
+      <w:r>
+        <w:t xml:space="preserve">. Retrieved </w:t>
+      </w:r>
+      <w:r>
+        <w:t>November</w:t>
+      </w:r>
+      <w:r>
+        <w:t xml:space="preserve"> 13, 2017, from http://www.merckmanuals.com/professional/endocrine-and-metabolic-disorders/fluid-metabolism/water-and-sodium-balance</w:t>
+      </w:r>
+      <w:r>
+        <w:t>.</w:t>
       </w:r>
     </w:p>
     <w:p>
@@ -290,14 +287,6 @@
           <w:ilvl w:val="0"/>
           <w:numId w:val="19"/>
         </w:numPr>
-      </w:pPr>
-      <w:r>
-        <w:t>“The Compound Action Potential of the Frog Sciatic Nerve,” Cellular Neurophysiology 2.791J/2.794J/6.021J/6.521J/9.21J/9.021J/20.370J/20.470J/HST.541J, Fall 2017.</w:t>
-      </w:r>
-    </w:p>
-    <w:p>
-      <w:pPr>
-        <w:pStyle w:val="BodyText"/>
       </w:pPr>
     </w:p>
     <w:sectPr>
@@ -346,61 +335,19 @@
     <w:p>
       <w:pPr>
         <w:pStyle w:val="FootnoteText"/>
-      </w:pPr>
-      <w:r>
-        <w:t>*Res</w:t>
-      </w:r>
-      <w:r>
-        <w:t>e</w:t>
-      </w:r>
-      <w:r>
-        <w:t>a</w:t>
-      </w:r>
-      <w:r>
-        <w:t>r</w:t>
-      </w:r>
-      <w:r>
-        <w:t>ch supported by ABC Foundation.</w:t>
+        <w:ind w:firstLine="0"/>
+      </w:pPr>
+      <w:r>
+        <w:t xml:space="preserve">A. L. Becker (e-mail: abecker@mit.edu). </w:t>
       </w:r>
     </w:p>
     <w:p>
       <w:pPr>
         <w:pStyle w:val="FootnoteText"/>
-      </w:pPr>
-      <w:r>
-        <w:t xml:space="preserve">F. A. Author is with the National Institute of Standards and Technology, Boulder, CO 80305 USA (corresponding author to provide phone: 303-555-5555; fax: 303-555-5555; e-mail: author@ boulder.nist.gov). </w:t>
-      </w:r>
-    </w:p>
-    <w:p>
-      <w:pPr>
-        <w:pStyle w:val="FootnoteText"/>
-      </w:pPr>
-      <w:r>
-        <w:t xml:space="preserve">S. B. Author, Jr., was with Rice University, Houston, </w:t>
-      </w:r>
-      <w:proofErr w:type="gramStart"/>
-      <w:r>
-        <w:t>TX</w:t>
-      </w:r>
-      <w:proofErr w:type="gramEnd"/>
-      <w:r>
-        <w:t xml:space="preserve"> 77005 USA. He is now with the Department of Physics, Colorado State University, Fort Collins, CO 80523 USA (e-mail: </w:t>
-      </w:r>
-      <w:proofErr w:type="spellStart"/>
-      <w:r>
-        <w:t>author@lamar</w:t>
-      </w:r>
-      <w:proofErr w:type="spellEnd"/>
-      <w:r>
-        <w:t>. colostate.edu).</w:t>
-      </w:r>
-    </w:p>
-    <w:p>
-      <w:pPr>
-        <w:pStyle w:val="FootnoteText"/>
-      </w:pPr>
-      <w:r>
-        <w:t>T. C. Author is with the Electrical Engineering Department, University of Colorado, Boulder, CO 80309 USA, on leave from the National Research Institute for Metals, Tsukuba, Japan (e-mail: author@nrim.go.jp).</w:t>
+        <w:ind w:firstLine="0"/>
+      </w:pPr>
+      <w:r>
+        <w:t>E. S. Lee (e-mail: esl1@mit.edu).</w:t>
       </w:r>
     </w:p>
   </w:footnote>
@@ -1208,6 +1155,7 @@
     <w:lsdException w:name="Subtitle" w:qFormat="1"/>
     <w:lsdException w:name="Strong" w:qFormat="1"/>
     <w:lsdException w:name="Emphasis" w:qFormat="1"/>
+    <w:lsdException w:name="Normal (Web)" w:uiPriority="99"/>
     <w:lsdException w:name="No Spacing" w:qFormat="1"/>
     <w:lsdException w:name="List Paragraph" w:qFormat="1"/>
     <w:lsdException w:name="Quote" w:qFormat="1"/>
@@ -1403,7 +1351,6 @@
   <w:style w:type="character" w:default="1" w:styleId="DefaultParagraphFont">
     <w:name w:val="Default Paragraph Font"/>
     <w:uiPriority w:val="1"/>
-    <w:semiHidden/>
     <w:unhideWhenUsed/>
   </w:style>
   <w:style w:type="table" w:default="1" w:styleId="TableNormal">
@@ -1894,6 +1841,21 @@
       <w:noProof/>
       <w:sz w:val="16"/>
       <w:szCs w:val="16"/>
+    </w:rPr>
+  </w:style>
+  <w:style w:type="paragraph" w:styleId="NormalWeb">
+    <w:name w:val="Normal (Web)"/>
+    <w:basedOn w:val="Normal"/>
+    <w:uiPriority w:val="99"/>
+    <w:unhideWhenUsed/>
+    <w:rsid w:val="00301F96"/>
+    <w:pPr>
+      <w:autoSpaceDE/>
+      <w:autoSpaceDN/>
+      <w:spacing w:before="100" w:beforeAutospacing="1" w:after="100" w:afterAutospacing="1"/>
+    </w:pPr>
+    <w:rPr>
+      <w:rFonts w:ascii="Times" w:hAnsi="Times"/>
     </w:rPr>
   </w:style>
 </w:styles>
@@ -1926,6 +1888,7 @@
     <w:lsdException w:name="Subtitle" w:qFormat="1"/>
     <w:lsdException w:name="Strong" w:qFormat="1"/>
     <w:lsdException w:name="Emphasis" w:qFormat="1"/>
+    <w:lsdException w:name="Normal (Web)" w:uiPriority="99"/>
     <w:lsdException w:name="No Spacing" w:qFormat="1"/>
     <w:lsdException w:name="List Paragraph" w:qFormat="1"/>
     <w:lsdException w:name="Quote" w:qFormat="1"/>
@@ -2121,7 +2084,6 @@
   <w:style w:type="character" w:default="1" w:styleId="DefaultParagraphFont">
     <w:name w:val="Default Paragraph Font"/>
     <w:uiPriority w:val="1"/>
-    <w:semiHidden/>
     <w:unhideWhenUsed/>
   </w:style>
   <w:style w:type="table" w:default="1" w:styleId="TableNormal">
@@ -2612,6 +2574,21 @@
       <w:noProof/>
       <w:sz w:val="16"/>
       <w:szCs w:val="16"/>
+    </w:rPr>
+  </w:style>
+  <w:style w:type="paragraph" w:styleId="NormalWeb">
+    <w:name w:val="Normal (Web)"/>
+    <w:basedOn w:val="Normal"/>
+    <w:uiPriority w:val="99"/>
+    <w:unhideWhenUsed/>
+    <w:rsid w:val="00301F96"/>
+    <w:pPr>
+      <w:autoSpaceDE/>
+      <w:autoSpaceDN/>
+      <w:spacing w:before="100" w:beforeAutospacing="1" w:after="100" w:afterAutospacing="1"/>
+    </w:pPr>
+    <w:rPr>
+      <w:rFonts w:ascii="Times" w:hAnsi="Times"/>
     </w:rPr>
   </w:style>
 </w:styles>
@@ -2942,7 +2919,7 @@
 </file>
 
 <file path=customXml/itemProps1.xml><?xml version="1.0" encoding="utf-8"?>
-<ds:datastoreItem xmlns:ds="http://schemas.openxmlformats.org/officeDocument/2006/customXml" ds:itemID="{1A5A27AD-5EB4-C14A-A50C-AA0F1A2289D4}">
+<ds:datastoreItem xmlns:ds="http://schemas.openxmlformats.org/officeDocument/2006/customXml" ds:itemID="{732697A2-1773-1B48-B6D2-3A774CD83CBB}">
   <ds:schemaRefs>
     <ds:schemaRef ds:uri="http://schemas.openxmlformats.org/officeDocument/2006/bibliography"/>
   </ds:schemaRefs>

</xml_diff>